<commit_message>
final approval of crs Speech recognition
</commit_message>
<xml_diff>
--- a/input documents/CRS/PO_SAG_CRS_ML_SpeechRecog.docx
+++ b/input documents/CRS/PO_SAG_CRS_ML_SpeechRecog.docx
@@ -1083,7 +1083,7 @@
               <w:rPr>
                 <w:rFonts w:asciiTheme="majorBidi" w:hAnsiTheme="majorBidi" w:cstheme="majorBidi"/>
               </w:rPr>
-              <w:t>Proposed</w:t>
+              <w:t>Released</w:t>
             </w:r>
           </w:p>
         </w:tc>
@@ -1293,7 +1293,13 @@
               <w:rPr>
                 <w:rFonts w:asciiTheme="majorBidi" w:hAnsiTheme="majorBidi" w:cstheme="majorBidi"/>
               </w:rPr>
-              <w:t>approved</w:t>
+              <w:t>A</w:t>
+            </w:r>
+            <w:r>
+              <w:rPr>
+                <w:rFonts w:asciiTheme="majorBidi" w:hAnsiTheme="majorBidi" w:cstheme="majorBidi"/>
+              </w:rPr>
+              <w:t>pproved</w:t>
             </w:r>
           </w:p>
         </w:tc>
@@ -1335,21 +1341,11 @@
           </w:tcPr>
           <w:p>
             <w:pPr>
-              <w:pBdr>
-                <w:top w:val="nil"/>
-                <w:left w:val="nil"/>
-                <w:bottom w:val="nil"/>
-                <w:right w:val="nil"/>
-                <w:between w:val="nil"/>
-              </w:pBdr>
-              <w:spacing w:before="104"/>
-              <w:ind w:left="2568" w:right="2553"/>
               <w:jc w:val="center"/>
-              <w:rPr>
-                <w:rFonts w:asciiTheme="majorBidi" w:hAnsiTheme="majorBidi" w:cstheme="majorBidi"/>
-                <w:color w:val="000000"/>
-              </w:rPr>
-            </w:pPr>
+            </w:pPr>
+            <w:r>
+              <w:t>EA</w:t>
+            </w:r>
           </w:p>
         </w:tc>
         <w:tc>
@@ -1358,21 +1354,11 @@
           </w:tcPr>
           <w:p>
             <w:pPr>
-              <w:pBdr>
-                <w:top w:val="nil"/>
-                <w:left w:val="nil"/>
-                <w:bottom w:val="nil"/>
-                <w:right w:val="nil"/>
-                <w:between w:val="nil"/>
-              </w:pBdr>
-              <w:spacing w:before="104"/>
-              <w:ind w:left="2568" w:right="2553"/>
               <w:jc w:val="center"/>
-              <w:rPr>
-                <w:rFonts w:asciiTheme="majorBidi" w:hAnsiTheme="majorBidi" w:cstheme="majorBidi"/>
-                <w:color w:val="000000"/>
-              </w:rPr>
-            </w:pPr>
+            </w:pPr>
+            <w:r>
+              <w:t>Approved</w:t>
+            </w:r>
           </w:p>
         </w:tc>
       </w:tr>
@@ -1407,21 +1393,11 @@
           </w:tcPr>
           <w:p>
             <w:pPr>
-              <w:pBdr>
-                <w:top w:val="nil"/>
-                <w:left w:val="nil"/>
-                <w:bottom w:val="nil"/>
-                <w:right w:val="nil"/>
-                <w:between w:val="nil"/>
-              </w:pBdr>
-              <w:spacing w:before="104"/>
-              <w:ind w:left="2568" w:right="2553"/>
               <w:jc w:val="center"/>
-              <w:rPr>
-                <w:rFonts w:asciiTheme="majorBidi" w:hAnsiTheme="majorBidi" w:cstheme="majorBidi"/>
-                <w:color w:val="000000"/>
-              </w:rPr>
-            </w:pPr>
+            </w:pPr>
+            <w:r>
+              <w:t>EA</w:t>
+            </w:r>
           </w:p>
         </w:tc>
         <w:tc>
@@ -1430,21 +1406,11 @@
           </w:tcPr>
           <w:p>
             <w:pPr>
-              <w:pBdr>
-                <w:top w:val="nil"/>
-                <w:left w:val="nil"/>
-                <w:bottom w:val="nil"/>
-                <w:right w:val="nil"/>
-                <w:between w:val="nil"/>
-              </w:pBdr>
-              <w:spacing w:before="104"/>
-              <w:ind w:left="2568" w:right="2553"/>
               <w:jc w:val="center"/>
-              <w:rPr>
-                <w:rFonts w:asciiTheme="majorBidi" w:hAnsiTheme="majorBidi" w:cstheme="majorBidi"/>
-                <w:color w:val="000000"/>
-              </w:rPr>
-            </w:pPr>
+            </w:pPr>
+            <w:r>
+              <w:t>Approved</w:t>
+            </w:r>
           </w:p>
         </w:tc>
       </w:tr>
@@ -2878,6 +2844,7 @@
                 <w:color w:val="000000"/>
               </w:rPr>
             </w:pPr>
+            <w:proofErr w:type="spellStart"/>
             <w:r>
               <w:rPr>
                 <w:rFonts w:asciiTheme="majorBidi" w:eastAsia="Arial" w:hAnsiTheme="majorBidi" w:cstheme="majorBidi"/>
@@ -2886,6 +2853,7 @@
               </w:rPr>
               <w:t>Ref.number</w:t>
             </w:r>
+            <w:proofErr w:type="spellEnd"/>
           </w:p>
         </w:tc>
         <w:tc>
@@ -2911,6 +2879,7 @@
                 <w:color w:val="000000"/>
               </w:rPr>
             </w:pPr>
+            <w:proofErr w:type="spellStart"/>
             <w:r>
               <w:rPr>
                 <w:rFonts w:asciiTheme="majorBidi" w:eastAsia="Arial" w:hAnsiTheme="majorBidi" w:cstheme="majorBidi"/>
@@ -2919,6 +2888,7 @@
               </w:rPr>
               <w:t>Doc.Name</w:t>
             </w:r>
+            <w:proofErr w:type="spellEnd"/>
           </w:p>
         </w:tc>
         <w:tc>
@@ -3466,10 +3436,10 @@
             <v:path o:extrusionok="f" gradientshapeok="t" o:connecttype="rect"/>
             <o:lock v:ext="edit" aspectratio="t"/>
           </v:shapetype>
-          <v:shape id="_x0000_i1049" type="#_x0000_t75" style="width:407.25pt;height:70.5pt" o:ole="">
+          <v:shape id="_x0000_i1025" type="#_x0000_t75" style="width:407.25pt;height:70.5pt" o:ole="">
             <v:imagedata r:id="rId8" o:title=""/>
           </v:shape>
-          <o:OLEObject Type="Embed" ProgID="Visio.Drawing.15" ShapeID="_x0000_i1049" DrawAspect="Content" ObjectID="_1730409844" r:id="rId9"/>
+          <o:OLEObject Type="Embed" ProgID="Visio.Drawing.15" ShapeID="_x0000_i1025" DrawAspect="Content" ObjectID="_1730478782" r:id="rId9"/>
         </w:object>
       </w:r>
     </w:p>
@@ -3558,6 +3528,7 @@
                 <w:color w:val="000000"/>
               </w:rPr>
             </w:pPr>
+            <w:proofErr w:type="spellStart"/>
             <w:r>
               <w:rPr>
                 <w:rFonts w:asciiTheme="majorBidi" w:eastAsia="Arial" w:hAnsiTheme="majorBidi" w:cstheme="majorBidi"/>
@@ -3566,6 +3537,7 @@
               </w:rPr>
               <w:t>Req_ID</w:t>
             </w:r>
+            <w:proofErr w:type="spellEnd"/>
           </w:p>
         </w:tc>
         <w:tc>
@@ -3808,6 +3780,7 @@
               </w:rPr>
               <w:t>_</w:t>
             </w:r>
+            <w:proofErr w:type="spellStart"/>
             <w:r>
               <w:rPr>
                 <w:rFonts w:asciiTheme="majorBidi" w:hAnsiTheme="majorBidi" w:cstheme="majorBidi"/>
@@ -3832,6 +3805,7 @@
               </w:rPr>
               <w:t>Class</w:t>
             </w:r>
+            <w:proofErr w:type="spellEnd"/>
             <w:r>
               <w:rPr>
                 <w:rFonts w:asciiTheme="majorBidi" w:hAnsiTheme="majorBidi" w:cstheme="majorBidi"/>
@@ -3844,6 +3818,7 @@
               </w:rPr>
               <w:t xml:space="preserve"> transform the </w:t>
             </w:r>
+            <w:proofErr w:type="spellStart"/>
             <w:r>
               <w:rPr>
                 <w:rFonts w:ascii="Times New Roman" w:hAnsi="Times New Roman" w:cs="Times New Roman"/>
@@ -3858,6 +3833,7 @@
               </w:rPr>
               <w:t>Record</w:t>
             </w:r>
+            <w:proofErr w:type="spellEnd"/>
             <w:r>
               <w:rPr>
                 <w:rFonts w:asciiTheme="majorBidi" w:hAnsiTheme="majorBidi" w:cstheme="majorBidi"/>
@@ -3870,12 +3846,14 @@
               </w:rPr>
               <w:t xml:space="preserve">into </w:t>
             </w:r>
+            <w:proofErr w:type="spellStart"/>
             <w:r>
               <w:rPr>
                 <w:rFonts w:asciiTheme="majorBidi" w:hAnsiTheme="majorBidi" w:cstheme="majorBidi"/>
               </w:rPr>
               <w:t>INN_Mel_Spectrograms</w:t>
             </w:r>
+            <w:proofErr w:type="spellEnd"/>
           </w:p>
         </w:tc>
       </w:tr>
@@ -3948,6 +3926,7 @@
                 <w:color w:val="000000"/>
               </w:rPr>
             </w:pPr>
+            <w:proofErr w:type="spellStart"/>
             <w:r>
               <w:rPr>
                 <w:rFonts w:asciiTheme="majorBidi" w:eastAsia="Arial" w:hAnsiTheme="majorBidi" w:cstheme="majorBidi"/>
@@ -3956,6 +3935,7 @@
               </w:rPr>
               <w:t>Info_ID</w:t>
             </w:r>
+            <w:proofErr w:type="spellEnd"/>
           </w:p>
         </w:tc>
         <w:tc>
@@ -4120,7 +4100,21 @@
               <w:rPr>
                 <w:rFonts w:asciiTheme="majorBidi" w:hAnsiTheme="majorBidi" w:cstheme="majorBidi"/>
               </w:rPr>
-              <w:t xml:space="preserve">The INN_Mel_Spectrogram </w:t>
+              <w:t xml:space="preserve">The </w:t>
+            </w:r>
+            <w:proofErr w:type="spellStart"/>
+            <w:r>
+              <w:rPr>
+                <w:rFonts w:asciiTheme="majorBidi" w:hAnsiTheme="majorBidi" w:cstheme="majorBidi"/>
+              </w:rPr>
+              <w:t>INN_Mel_Spectrogram</w:t>
+            </w:r>
+            <w:proofErr w:type="spellEnd"/>
+            <w:r>
+              <w:rPr>
+                <w:rFonts w:asciiTheme="majorBidi" w:hAnsiTheme="majorBidi" w:cstheme="majorBidi"/>
+              </w:rPr>
+              <w:t xml:space="preserve"> </w:t>
             </w:r>
             <w:r>
               <w:rPr>
@@ -4240,6 +4234,7 @@
                 <w:color w:val="000000"/>
               </w:rPr>
             </w:pPr>
+            <w:proofErr w:type="spellStart"/>
             <w:r>
               <w:rPr>
                 <w:rFonts w:asciiTheme="majorBidi" w:eastAsia="Arial" w:hAnsiTheme="majorBidi" w:cstheme="majorBidi"/>
@@ -4248,6 +4243,7 @@
               </w:rPr>
               <w:t>Req_ID</w:t>
             </w:r>
+            <w:proofErr w:type="spellEnd"/>
           </w:p>
         </w:tc>
         <w:tc>
@@ -4475,6 +4471,7 @@
               </w:rPr>
               <w:t>_</w:t>
             </w:r>
+            <w:proofErr w:type="spellStart"/>
             <w:r>
               <w:rPr>
                 <w:rFonts w:asciiTheme="majorBidi" w:hAnsiTheme="majorBidi" w:cstheme="majorBidi"/>
@@ -4491,7 +4488,14 @@
               <w:rPr>
                 <w:rFonts w:asciiTheme="majorBidi" w:hAnsiTheme="majorBidi" w:cstheme="majorBidi"/>
               </w:rPr>
-              <w:t xml:space="preserve">Class </w:t>
+              <w:t>Class</w:t>
+            </w:r>
+            <w:proofErr w:type="spellEnd"/>
+            <w:r>
+              <w:rPr>
+                <w:rFonts w:asciiTheme="majorBidi" w:hAnsiTheme="majorBidi" w:cstheme="majorBidi"/>
+              </w:rPr>
+              <w:t xml:space="preserve"> </w:t>
             </w:r>
             <w:r>
               <w:rPr>
@@ -4611,6 +4615,7 @@
                 <w:color w:val="000000"/>
               </w:rPr>
             </w:pPr>
+            <w:proofErr w:type="spellStart"/>
             <w:r>
               <w:rPr>
                 <w:rFonts w:asciiTheme="majorBidi" w:eastAsia="Arial" w:hAnsiTheme="majorBidi" w:cstheme="majorBidi"/>
@@ -4619,6 +4624,7 @@
               </w:rPr>
               <w:t>Req_ID</w:t>
             </w:r>
+            <w:proofErr w:type="spellEnd"/>
           </w:p>
         </w:tc>
         <w:tc>
@@ -4852,6 +4858,7 @@
               </w:rPr>
               <w:t>_</w:t>
             </w:r>
+            <w:proofErr w:type="spellStart"/>
             <w:r>
               <w:rPr>
                 <w:rFonts w:asciiTheme="majorBidi" w:hAnsiTheme="majorBidi" w:cstheme="majorBidi"/>
@@ -4868,7 +4875,14 @@
               <w:rPr>
                 <w:rFonts w:asciiTheme="majorBidi" w:hAnsiTheme="majorBidi" w:cstheme="majorBidi"/>
               </w:rPr>
-              <w:t xml:space="preserve">Class </w:t>
+              <w:t>Class</w:t>
+            </w:r>
+            <w:proofErr w:type="spellEnd"/>
+            <w:r>
+              <w:rPr>
+                <w:rFonts w:asciiTheme="majorBidi" w:hAnsiTheme="majorBidi" w:cstheme="majorBidi"/>
+              </w:rPr>
+              <w:t xml:space="preserve"> </w:t>
             </w:r>
             <w:r>
               <w:rPr>
@@ -4876,29 +4890,40 @@
               </w:rPr>
               <w:t xml:space="preserve">shall use </w:t>
             </w:r>
+            <w:proofErr w:type="spellStart"/>
             <w:r>
               <w:rPr>
                 <w:rFonts w:asciiTheme="majorBidi" w:hAnsiTheme="majorBidi" w:cstheme="majorBidi"/>
               </w:rPr>
               <w:t>ResCNN</w:t>
             </w:r>
+            <w:proofErr w:type="spellEnd"/>
             <w:r>
               <w:rPr>
                 <w:rFonts w:asciiTheme="majorBidi" w:eastAsia="Arial" w:hAnsiTheme="majorBidi" w:cstheme="majorBidi"/>
               </w:rPr>
               <w:t xml:space="preserve"> to process the </w:t>
             </w:r>
+            <w:proofErr w:type="spellStart"/>
             <w:r>
               <w:rPr>
                 <w:rFonts w:asciiTheme="majorBidi" w:hAnsiTheme="majorBidi" w:cstheme="majorBidi"/>
               </w:rPr>
               <w:t>INN_Mel_Spectrograms</w:t>
             </w:r>
-            <w:r>
-              <w:rPr>
-                <w:rFonts w:asciiTheme="majorBidi" w:eastAsia="Arial" w:hAnsiTheme="majorBidi" w:cstheme="majorBidi"/>
-              </w:rPr>
-              <w:t xml:space="preserve"> and extract the INN_</w:t>
+            <w:proofErr w:type="spellEnd"/>
+            <w:r>
+              <w:rPr>
+                <w:rFonts w:asciiTheme="majorBidi" w:eastAsia="Arial" w:hAnsiTheme="majorBidi" w:cstheme="majorBidi"/>
+              </w:rPr>
+              <w:t xml:space="preserve"> and extract the </w:t>
+            </w:r>
+            <w:proofErr w:type="spellStart"/>
+            <w:r>
+              <w:rPr>
+                <w:rFonts w:asciiTheme="majorBidi" w:eastAsia="Arial" w:hAnsiTheme="majorBidi" w:cstheme="majorBidi"/>
+              </w:rPr>
+              <w:t>INN_</w:t>
             </w:r>
             <w:r>
               <w:rPr>
@@ -4930,6 +4955,7 @@
               </w:rPr>
               <w:t>Map</w:t>
             </w:r>
+            <w:proofErr w:type="spellEnd"/>
           </w:p>
         </w:tc>
       </w:tr>
@@ -5001,6 +5027,7 @@
                 <w:color w:val="000000"/>
               </w:rPr>
             </w:pPr>
+            <w:proofErr w:type="spellStart"/>
             <w:r>
               <w:rPr>
                 <w:rFonts w:asciiTheme="majorBidi" w:eastAsia="Arial" w:hAnsiTheme="majorBidi" w:cstheme="majorBidi"/>
@@ -5009,6 +5036,7 @@
               </w:rPr>
               <w:t>Info_ID</w:t>
             </w:r>
+            <w:proofErr w:type="spellEnd"/>
           </w:p>
         </w:tc>
         <w:tc>
@@ -5173,7 +5201,14 @@
               <w:rPr>
                 <w:rFonts w:asciiTheme="majorBidi" w:hAnsiTheme="majorBidi" w:cstheme="majorBidi"/>
               </w:rPr>
-              <w:t>The INN_</w:t>
+              <w:t xml:space="preserve">The </w:t>
+            </w:r>
+            <w:proofErr w:type="spellStart"/>
+            <w:r>
+              <w:rPr>
+                <w:rFonts w:asciiTheme="majorBidi" w:hAnsiTheme="majorBidi" w:cstheme="majorBidi"/>
+              </w:rPr>
+              <w:t>INN_</w:t>
             </w:r>
             <w:r>
               <w:rPr>
@@ -5181,6 +5216,7 @@
               </w:rPr>
               <w:t>AudioFeatureMap</w:t>
             </w:r>
+            <w:proofErr w:type="spellEnd"/>
             <w:r>
               <w:rPr>
                 <w:rFonts w:asciiTheme="majorBidi" w:hAnsiTheme="majorBidi" w:cstheme="majorBidi"/>
@@ -5194,6 +5230,8 @@
               </w:rPr>
               <w:t xml:space="preserve">from the </w:t>
             </w:r>
+            <w:proofErr w:type="spellStart"/>
+            <w:proofErr w:type="gramStart"/>
             <w:r>
               <w:rPr>
                 <w:rFonts w:asciiTheme="majorBidi" w:hAnsiTheme="majorBidi" w:cstheme="majorBidi"/>
@@ -5205,7 +5243,16 @@
                 <w:rFonts w:asciiTheme="majorBidi" w:hAnsiTheme="majorBidi" w:cstheme="majorBidi"/>
                 <w:color w:val="000000"/>
               </w:rPr>
-              <w:t xml:space="preserve">CNN and it represents the feature maps for the audio </w:t>
+              <w:t>CNN</w:t>
+            </w:r>
+            <w:proofErr w:type="spellEnd"/>
+            <w:proofErr w:type="gramEnd"/>
+            <w:r>
+              <w:rPr>
+                <w:rFonts w:asciiTheme="majorBidi" w:hAnsiTheme="majorBidi" w:cstheme="majorBidi"/>
+                <w:color w:val="000000"/>
+              </w:rPr>
+              <w:t xml:space="preserve"> and it represents the feature maps for the audio </w:t>
             </w:r>
             <w:r>
               <w:rPr>
@@ -5297,6 +5344,7 @@
                 <w:color w:val="000000"/>
               </w:rPr>
             </w:pPr>
+            <w:proofErr w:type="spellStart"/>
             <w:r>
               <w:rPr>
                 <w:rFonts w:asciiTheme="majorBidi" w:eastAsia="Arial" w:hAnsiTheme="majorBidi" w:cstheme="majorBidi"/>
@@ -5305,6 +5353,7 @@
               </w:rPr>
               <w:t>Req_ID</w:t>
             </w:r>
+            <w:proofErr w:type="spellEnd"/>
           </w:p>
         </w:tc>
         <w:tc>
@@ -5538,6 +5587,7 @@
               </w:rPr>
               <w:t>_</w:t>
             </w:r>
+            <w:proofErr w:type="spellStart"/>
             <w:r>
               <w:rPr>
                 <w:rFonts w:asciiTheme="majorBidi" w:hAnsiTheme="majorBidi" w:cstheme="majorBidi"/>
@@ -5554,7 +5604,14 @@
               <w:rPr>
                 <w:rFonts w:asciiTheme="majorBidi" w:hAnsiTheme="majorBidi" w:cstheme="majorBidi"/>
               </w:rPr>
-              <w:t xml:space="preserve">Class </w:t>
+              <w:t>Class</w:t>
+            </w:r>
+            <w:proofErr w:type="spellEnd"/>
+            <w:r>
+              <w:rPr>
+                <w:rFonts w:asciiTheme="majorBidi" w:hAnsiTheme="majorBidi" w:cstheme="majorBidi"/>
+              </w:rPr>
+              <w:t xml:space="preserve"> </w:t>
             </w:r>
             <w:r>
               <w:rPr>
@@ -5575,6 +5632,7 @@
               </w:rPr>
               <w:t xml:space="preserve"> </w:t>
             </w:r>
+            <w:proofErr w:type="spellStart"/>
             <w:r>
               <w:rPr>
                 <w:rFonts w:asciiTheme="majorBidi" w:eastAsia="Arial" w:hAnsiTheme="majorBidi" w:cstheme="majorBidi"/>
@@ -5585,7 +5643,28 @@
               <w:rPr>
                 <w:rFonts w:asciiTheme="majorBidi" w:eastAsia="Arial" w:hAnsiTheme="majorBidi" w:cstheme="majorBidi"/>
               </w:rPr>
-              <w:t>_AudioFeatureMap making a prediction for each frame and output the INN_SoftMaxProbablities.</w:t>
+              <w:t>_AudioFeatureMap</w:t>
+            </w:r>
+            <w:proofErr w:type="spellEnd"/>
+            <w:r>
+              <w:rPr>
+                <w:rFonts w:asciiTheme="majorBidi" w:eastAsia="Arial" w:hAnsiTheme="majorBidi" w:cstheme="majorBidi"/>
+              </w:rPr>
+              <w:t xml:space="preserve"> making a prediction for each frame and output the </w:t>
+            </w:r>
+            <w:proofErr w:type="spellStart"/>
+            <w:r>
+              <w:rPr>
+                <w:rFonts w:asciiTheme="majorBidi" w:eastAsia="Arial" w:hAnsiTheme="majorBidi" w:cstheme="majorBidi"/>
+              </w:rPr>
+              <w:t>INN_SoftMaxProbablities</w:t>
+            </w:r>
+            <w:proofErr w:type="spellEnd"/>
+            <w:r>
+              <w:rPr>
+                <w:rFonts w:asciiTheme="majorBidi" w:eastAsia="Arial" w:hAnsiTheme="majorBidi" w:cstheme="majorBidi"/>
+              </w:rPr>
+              <w:t>.</w:t>
             </w:r>
           </w:p>
         </w:tc>
@@ -5743,6 +5822,7 @@
                 <w:color w:val="000000"/>
               </w:rPr>
             </w:pPr>
+            <w:proofErr w:type="spellStart"/>
             <w:r>
               <w:rPr>
                 <w:rFonts w:asciiTheme="majorBidi" w:eastAsia="Arial" w:hAnsiTheme="majorBidi" w:cstheme="majorBidi"/>
@@ -5751,6 +5831,7 @@
               </w:rPr>
               <w:t>Info_ID</w:t>
             </w:r>
+            <w:proofErr w:type="spellEnd"/>
           </w:p>
         </w:tc>
         <w:tc>
@@ -5918,11 +5999,19 @@
               </w:rPr>
               <w:t xml:space="preserve">The </w:t>
             </w:r>
-            <w:r>
-              <w:rPr>
-                <w:rFonts w:asciiTheme="majorBidi" w:eastAsia="Arial" w:hAnsiTheme="majorBidi" w:cstheme="majorBidi"/>
-              </w:rPr>
-              <w:t>INN_SoftMaxProbablities is an inner signal that the bidirectional- GRU outputs and it represents the SoftMax probabilities over the vocabulary.</w:t>
+            <w:proofErr w:type="spellStart"/>
+            <w:r>
+              <w:rPr>
+                <w:rFonts w:asciiTheme="majorBidi" w:eastAsia="Arial" w:hAnsiTheme="majorBidi" w:cstheme="majorBidi"/>
+              </w:rPr>
+              <w:t>INN_SoftMaxProbablities</w:t>
+            </w:r>
+            <w:proofErr w:type="spellEnd"/>
+            <w:r>
+              <w:rPr>
+                <w:rFonts w:asciiTheme="majorBidi" w:eastAsia="Arial" w:hAnsiTheme="majorBidi" w:cstheme="majorBidi"/>
+              </w:rPr>
+              <w:t xml:space="preserve"> is an inner signal that the bidirectional- GRU outputs and it represents the SoftMax probabilities over the vocabulary.</w:t>
             </w:r>
           </w:p>
         </w:tc>
@@ -6015,6 +6104,7 @@
                 <w:color w:val="000000"/>
               </w:rPr>
             </w:pPr>
+            <w:proofErr w:type="spellStart"/>
             <w:r>
               <w:rPr>
                 <w:rFonts w:asciiTheme="majorBidi" w:eastAsia="Arial" w:hAnsiTheme="majorBidi" w:cstheme="majorBidi"/>
@@ -6023,6 +6113,7 @@
               </w:rPr>
               <w:t>Req_ID</w:t>
             </w:r>
+            <w:proofErr w:type="spellEnd"/>
           </w:p>
         </w:tc>
         <w:tc>
@@ -6261,6 +6352,7 @@
               </w:rPr>
               <w:t>_</w:t>
             </w:r>
+            <w:proofErr w:type="spellStart"/>
             <w:r>
               <w:rPr>
                 <w:rFonts w:asciiTheme="majorBidi" w:hAnsiTheme="majorBidi" w:cstheme="majorBidi"/>
@@ -6277,7 +6369,14 @@
               <w:rPr>
                 <w:rFonts w:asciiTheme="majorBidi" w:hAnsiTheme="majorBidi" w:cstheme="majorBidi"/>
               </w:rPr>
-              <w:t xml:space="preserve">Class </w:t>
+              <w:t>Class</w:t>
+            </w:r>
+            <w:proofErr w:type="spellEnd"/>
+            <w:r>
+              <w:rPr>
+                <w:rFonts w:asciiTheme="majorBidi" w:hAnsiTheme="majorBidi" w:cstheme="majorBidi"/>
+              </w:rPr>
+              <w:t xml:space="preserve"> </w:t>
             </w:r>
             <w:r>
               <w:rPr>
@@ -6323,7 +6422,21 @@
               <w:rPr>
                 <w:rFonts w:asciiTheme="majorBidi" w:hAnsiTheme="majorBidi" w:cstheme="majorBidi"/>
               </w:rPr>
-              <w:t xml:space="preserve">the INN_SoftMaxProbablities </w:t>
+              <w:t xml:space="preserve">the </w:t>
+            </w:r>
+            <w:proofErr w:type="spellStart"/>
+            <w:r>
+              <w:rPr>
+                <w:rFonts w:asciiTheme="majorBidi" w:hAnsiTheme="majorBidi" w:cstheme="majorBidi"/>
+              </w:rPr>
+              <w:t>INN_SoftMaxProbablities</w:t>
+            </w:r>
+            <w:proofErr w:type="spellEnd"/>
+            <w:r>
+              <w:rPr>
+                <w:rFonts w:asciiTheme="majorBidi" w:hAnsiTheme="majorBidi" w:cstheme="majorBidi"/>
+              </w:rPr>
+              <w:t xml:space="preserve"> </w:t>
             </w:r>
             <w:r>
               <w:rPr>
@@ -6437,6 +6550,7 @@
                 <w:color w:val="000000"/>
               </w:rPr>
             </w:pPr>
+            <w:proofErr w:type="spellStart"/>
             <w:r>
               <w:rPr>
                 <w:rFonts w:asciiTheme="majorBidi" w:eastAsia="Arial" w:hAnsiTheme="majorBidi" w:cstheme="majorBidi"/>
@@ -6445,6 +6559,7 @@
               </w:rPr>
               <w:t>Req_ID</w:t>
             </w:r>
+            <w:proofErr w:type="spellEnd"/>
           </w:p>
         </w:tc>
         <w:tc>
@@ -6679,6 +6794,7 @@
               </w:rPr>
               <w:t>_</w:t>
             </w:r>
+            <w:proofErr w:type="spellStart"/>
             <w:r>
               <w:rPr>
                 <w:rFonts w:asciiTheme="majorBidi" w:hAnsiTheme="majorBidi" w:cstheme="majorBidi"/>
@@ -6695,7 +6811,14 @@
               <w:rPr>
                 <w:rFonts w:asciiTheme="majorBidi" w:hAnsiTheme="majorBidi" w:cstheme="majorBidi"/>
               </w:rPr>
-              <w:t xml:space="preserve">Class </w:t>
+              <w:t>Class</w:t>
+            </w:r>
+            <w:proofErr w:type="spellEnd"/>
+            <w:r>
+              <w:rPr>
+                <w:rFonts w:asciiTheme="majorBidi" w:hAnsiTheme="majorBidi" w:cstheme="majorBidi"/>
+              </w:rPr>
+              <w:t xml:space="preserve"> </w:t>
             </w:r>
             <w:r>
               <w:rPr>
@@ -6703,6 +6826,7 @@
               </w:rPr>
               <w:t xml:space="preserve">shall return the </w:t>
             </w:r>
+            <w:proofErr w:type="spellStart"/>
             <w:r>
               <w:rPr>
                 <w:rFonts w:asciiTheme="majorBidi" w:hAnsiTheme="majorBidi" w:cstheme="majorBidi"/>
@@ -6721,6 +6845,7 @@
               </w:rPr>
               <w:t>_Text_Command</w:t>
             </w:r>
+            <w:proofErr w:type="spellEnd"/>
             <w:r>
               <w:rPr>
                 <w:rFonts w:asciiTheme="majorBidi" w:hAnsiTheme="majorBidi" w:cstheme="majorBidi"/>

</xml_diff>